<commit_message>
Add update to general user guide
</commit_message>
<xml_diff>
--- a/docs/user_guide/user_guide.docx
+++ b/docs/user_guide/user_guide.docx
@@ -7,116 +7,85 @@
         <w:pStyle w:val="Title"/>
         <w:jc w:val="center"/>
         <w:rPr>
-          <w:rFonts w:ascii="Calibri Light" w:hAnsi="Calibri Light" w:cs="Calibri Light"/>
-          <w:lang w:val="en-GB"/>
+          <w:rFonts w:ascii="Calibri" w:hAnsi="Calibri" w:cs="Calibri"/>
         </w:rPr>
       </w:pPr>
       <w:r>
         <w:rPr>
-          <w:rFonts w:ascii="Calibri Light" w:hAnsi="Calibri Light" w:cs="Calibri Light"/>
-          <w:lang w:val="en-GB"/>
+          <w:rFonts w:ascii="Calibri" w:hAnsi="Calibri" w:cs="Calibri"/>
         </w:rPr>
-        <w:t>Quick SDW User Guide</w:t>
+        <w:t>SDW User Guide</w:t>
       </w:r>
     </w:p>
     <w:p>
       <w:pPr>
         <w:jc w:val="center"/>
+      </w:pPr>
+      <w:r>
+        <w:t xml:space="preserve">Dave </w:t>
+      </w:r>
+      <w:proofErr w:type="spellStart"/>
+      <w:r>
+        <w:t>Iberson</w:t>
+      </w:r>
+      <w:proofErr w:type="spellEnd"/>
+      <w:r>
+        <w:t xml:space="preserve">-Hurst, </w:t>
+      </w:r>
+      <w:r>
+        <w:t>5</w:t>
+      </w:r>
+      <w:r>
         <w:rPr>
-          <w:rFonts w:ascii="Calibri Light" w:hAnsi="Calibri Light" w:cs="Calibri Light"/>
-          <w:lang w:val="en-GB"/>
+          <w:vertAlign w:val="superscript"/>
         </w:rPr>
-      </w:pPr>
-      <w:r>
-        <w:rPr>
-          <w:rFonts w:ascii="Calibri Light" w:hAnsi="Calibri Light" w:cs="Calibri Light"/>
-          <w:lang w:val="en-GB"/>
-        </w:rPr>
-        <w:t>Dave Iberson-Hurst, 22</w:t>
-      </w:r>
-      <w:r>
-        <w:rPr>
-          <w:rFonts w:ascii="Calibri Light" w:hAnsi="Calibri Light" w:cs="Calibri Light"/>
-          <w:vertAlign w:val="superscript"/>
-          <w:lang w:val="en-GB"/>
-        </w:rPr>
-        <w:t>nd</w:t>
-      </w:r>
-      <w:r>
-        <w:rPr>
-          <w:rFonts w:ascii="Calibri Light" w:hAnsi="Calibri Light" w:cs="Calibri Light"/>
-          <w:lang w:val="en-GB"/>
-        </w:rPr>
-        <w:t xml:space="preserve"> October 2024</w:t>
+        <w:t>th</w:t>
+      </w:r>
+      <w:r>
+        <w:t xml:space="preserve"> December</w:t>
+      </w:r>
+      <w:r>
+        <w:t xml:space="preserve"> 2024</w:t>
       </w:r>
     </w:p>
     <w:p>
       <w:pPr>
         <w:pStyle w:val="Heading1"/>
-        <w:rPr>
-          <w:rFonts w:ascii="Calibri Light" w:hAnsi="Calibri Light" w:cs="Calibri Light"/>
-          <w:lang w:val="en-GB"/>
-        </w:rPr>
-      </w:pPr>
-      <w:r>
-        <w:rPr>
-          <w:rFonts w:ascii="Calibri Light" w:hAnsi="Calibri Light" w:cs="Calibri Light"/>
-          <w:lang w:val="en-GB"/>
-        </w:rPr>
-        <w:t>Site</w:t>
-      </w:r>
-    </w:p>
-    <w:p>
-      <w:pPr>
-        <w:rPr>
-          <w:rFonts w:ascii="Calibri Light" w:hAnsi="Calibri Light" w:cs="Calibri Light"/>
-          <w:lang w:val="en-GB"/>
-        </w:rPr>
-      </w:pPr>
-      <w:r>
-        <w:rPr>
-          <w:rFonts w:ascii="Calibri Light" w:hAnsi="Calibri Light" w:cs="Calibri Light"/>
-          <w:lang w:val="en-GB"/>
-        </w:rPr>
+      </w:pPr>
+      <w:r>
+        <w:t>Access</w:t>
+      </w:r>
+    </w:p>
+    <w:p>
+      <w:r>
         <w:t xml:space="preserve">Go to </w:t>
       </w:r>
-      <w:hyperlink r:id="rId4" w:history="1">
+      <w:hyperlink r:id="rId5" w:history="1">
         <w:r>
           <w:rPr>
             <w:rStyle w:val="Hyperlink"/>
-            <w:rFonts w:ascii="Calibri Light" w:hAnsi="Calibri Light" w:cs="Calibri Light"/>
-            <w:lang w:val="en-GB"/>
           </w:rPr>
-          <w:t>https://d4k-sdw-staging.fly.dev/</w:t>
+          <w:t>https://d4k-sdw.fly.dev/</w:t>
         </w:r>
       </w:hyperlink>
       <w:r>
+        <w:t xml:space="preserve"> </w:t>
+      </w:r>
+    </w:p>
+    <w:p/>
+    <w:p>
+      <w:pPr>
+        <w:jc w:val="center"/>
+      </w:pPr>
+      <w:r>
         <w:rPr>
-          <w:rFonts w:ascii="Calibri Light" w:hAnsi="Calibri Light" w:cs="Calibri Light"/>
-          <w:lang w:val="en-GB"/>
-        </w:rPr>
-        <w:t xml:space="preserve"> </w:t>
-      </w:r>
-    </w:p>
-    <w:p>
-      <w:pPr>
-        <w:jc w:val="center"/>
-        <w:rPr>
-          <w:rFonts w:ascii="Calibri Light" w:hAnsi="Calibri Light" w:cs="Calibri Light"/>
-          <w:lang w:val="en-GB"/>
-        </w:rPr>
-      </w:pPr>
-      <w:r>
-        <w:rPr>
-          <w:rFonts w:ascii="Calibri Light" w:hAnsi="Calibri Light" w:cs="Calibri Light"/>
           <w:noProof/>
-          <w:lang w:val="en-GB"/>
         </w:rPr>
         <w:drawing>
-          <wp:inline distT="0" distB="0" distL="0" distR="0" wp14:anchorId="75BD62F0" wp14:editId="6AEF598D">
-            <wp:extent cx="3849522" cy="2057400"/>
+          <wp:inline distT="0" distB="0" distL="0" distR="0" wp14:anchorId="64DE7DAB" wp14:editId="16786D46">
+            <wp:extent cx="5731510" cy="3966845"/>
             <wp:effectExtent l="0" t="0" r="0" b="0"/>
-            <wp:docPr id="349525946" name="Picture 1" descr="A screenshot of a computer&#10;&#10;Description automatically generated"/>
+            <wp:docPr id="917927485" name="Picture 4" descr="A screenshot of a computer&#10;&#10;Description automatically generated"/>
             <wp:cNvGraphicFramePr>
               <a:graphicFrameLocks xmlns:a="http://schemas.openxmlformats.org/drawingml/2006/main" noChangeAspect="1"/>
             </wp:cNvGraphicFramePr>
@@ -124,140 +93,7 @@
               <a:graphicData uri="http://schemas.openxmlformats.org/drawingml/2006/picture">
                 <pic:pic xmlns:pic="http://schemas.openxmlformats.org/drawingml/2006/picture">
                   <pic:nvPicPr>
-                    <pic:cNvPr id="349525946" name="Picture 1" descr="A screenshot of a computer&#10;&#10;Description automatically generated"/>
-                    <pic:cNvPicPr/>
-                  </pic:nvPicPr>
-                  <pic:blipFill>
-                    <a:blip r:embed="rId5" cstate="print">
-                      <a:extLst>
-                        <a:ext uri="{28A0092B-C50C-407E-A947-70E740481C1C}">
-                          <a14:useLocalDpi xmlns:a14="http://schemas.microsoft.com/office/drawing/2010/main" val="0"/>
-                        </a:ext>
-                      </a:extLst>
-                    </a:blip>
-                    <a:stretch>
-                      <a:fillRect/>
-                    </a:stretch>
-                  </pic:blipFill>
-                  <pic:spPr>
-                    <a:xfrm>
-                      <a:off x="0" y="0"/>
-                      <a:ext cx="3854307" cy="2059957"/>
-                    </a:xfrm>
-                    <a:prstGeom prst="rect">
-                      <a:avLst/>
-                    </a:prstGeom>
-                  </pic:spPr>
-                </pic:pic>
-              </a:graphicData>
-            </a:graphic>
-          </wp:inline>
-        </w:drawing>
-      </w:r>
-    </w:p>
-    <w:p>
-      <w:pPr>
-        <w:rPr>
-          <w:rFonts w:ascii="Calibri Light" w:hAnsi="Calibri Light" w:cs="Calibri Light"/>
-          <w:lang w:val="en-GB"/>
-        </w:rPr>
-      </w:pPr>
-      <w:r>
-        <w:rPr>
-          <w:rFonts w:ascii="Calibri Light" w:hAnsi="Calibri Light" w:cs="Calibri Light"/>
-          <w:lang w:val="en-GB"/>
-        </w:rPr>
-        <w:t>Click on the big button</w:t>
-      </w:r>
-      <w:r>
-        <w:rPr>
-          <w:rFonts w:ascii="Calibri Light" w:hAnsi="Calibri Light" w:cs="Calibri Light"/>
-          <w:lang w:val="en-GB"/>
-        </w:rPr>
-        <w:t xml:space="preserve">. </w:t>
-      </w:r>
-    </w:p>
-    <w:p>
-      <w:pPr>
-        <w:rPr>
-          <w:rFonts w:ascii="Calibri Light" w:hAnsi="Calibri Light" w:cs="Calibri Light"/>
-          <w:i/>
-          <w:iCs/>
-          <w:sz w:val="21"/>
-          <w:szCs w:val="21"/>
-          <w:lang w:val="en-GB"/>
-        </w:rPr>
-      </w:pPr>
-      <w:r>
-        <w:rPr>
-          <w:rFonts w:ascii="Calibri Light" w:hAnsi="Calibri Light" w:cs="Calibri Light"/>
-          <w:i/>
-          <w:iCs/>
-          <w:sz w:val="21"/>
-          <w:szCs w:val="21"/>
-          <w:lang w:val="en-GB"/>
-        </w:rPr>
-        <w:t>Note: The tooling is a beta, expect one or two issues.</w:t>
-      </w:r>
-    </w:p>
-    <w:p>
-      <w:pPr>
-        <w:pStyle w:val="Heading1"/>
-        <w:rPr>
-          <w:rFonts w:ascii="Calibri Light" w:hAnsi="Calibri Light" w:cs="Calibri Light"/>
-          <w:lang w:val="en-GB"/>
-        </w:rPr>
-      </w:pPr>
-      <w:r>
-        <w:rPr>
-          <w:rFonts w:ascii="Calibri Light" w:hAnsi="Calibri Light" w:cs="Calibri Light"/>
-          <w:lang w:val="en-GB"/>
-        </w:rPr>
-        <w:t>Login</w:t>
-      </w:r>
-    </w:p>
-    <w:p>
-      <w:pPr>
-        <w:rPr>
-          <w:rFonts w:ascii="Calibri Light" w:hAnsi="Calibri Light" w:cs="Calibri Light"/>
-          <w:lang w:val="en-GB"/>
-        </w:rPr>
-      </w:pPr>
-      <w:r>
-        <w:rPr>
-          <w:rFonts w:ascii="Calibri Light" w:hAnsi="Calibri Light" w:cs="Calibri Light"/>
-          <w:lang w:val="en-GB"/>
-        </w:rPr>
-        <w:t>Should see the login screen</w:t>
-      </w:r>
-    </w:p>
-    <w:p>
-      <w:pPr>
-        <w:jc w:val="center"/>
-        <w:rPr>
-          <w:rFonts w:ascii="Calibri Light" w:hAnsi="Calibri Light" w:cs="Calibri Light"/>
-          <w:lang w:val="en-GB"/>
-        </w:rPr>
-      </w:pPr>
-      <w:r>
-        <w:rPr>
-          <w:rFonts w:ascii="Calibri Light" w:hAnsi="Calibri Light" w:cs="Calibri Light"/>
-          <w:noProof/>
-          <w:lang w:val="en-GB"/>
-        </w:rPr>
-        <w:drawing>
-          <wp:inline distT="0" distB="0" distL="0" distR="0" wp14:anchorId="66744E49" wp14:editId="2307525C">
-            <wp:extent cx="1536700" cy="1990544"/>
-            <wp:effectExtent l="12700" t="12700" r="12700" b="16510"/>
-            <wp:docPr id="1974239196" name="Picture 2" descr="A screenshot of a login form&#10;&#10;Description automatically generated"/>
-            <wp:cNvGraphicFramePr>
-              <a:graphicFrameLocks xmlns:a="http://schemas.openxmlformats.org/drawingml/2006/main" noChangeAspect="1"/>
-            </wp:cNvGraphicFramePr>
-            <a:graphic xmlns:a="http://schemas.openxmlformats.org/drawingml/2006/main">
-              <a:graphicData uri="http://schemas.openxmlformats.org/drawingml/2006/picture">
-                <pic:pic xmlns:pic="http://schemas.openxmlformats.org/drawingml/2006/picture">
-                  <pic:nvPicPr>
-                    <pic:cNvPr id="1974239196" name="Picture 2" descr="A screenshot of a login form&#10;&#10;Description automatically generated"/>
+                    <pic:cNvPr id="917927485" name="Picture 4" descr="A screenshot of a computer&#10;&#10;Description automatically generated"/>
                     <pic:cNvPicPr/>
                   </pic:nvPicPr>
                   <pic:blipFill>
@@ -275,7 +111,162 @@
                   <pic:spPr>
                     <a:xfrm>
                       <a:off x="0" y="0"/>
-                      <a:ext cx="1544260" cy="2000336"/>
+                      <a:ext cx="5731510" cy="3966845"/>
+                    </a:xfrm>
+                    <a:prstGeom prst="rect">
+                      <a:avLst/>
+                    </a:prstGeom>
+                  </pic:spPr>
+                </pic:pic>
+              </a:graphicData>
+            </a:graphic>
+          </wp:inline>
+        </w:drawing>
+      </w:r>
+    </w:p>
+    <w:p/>
+    <w:p>
+      <w:r>
+        <w:t xml:space="preserve">Click on the </w:t>
+      </w:r>
+      <w:r>
+        <w:t>large</w:t>
+      </w:r>
+      <w:r>
+        <w:t xml:space="preserve"> button</w:t>
+      </w:r>
+      <w:r>
+        <w:t>.</w:t>
+      </w:r>
+      <w:r>
+        <w:t xml:space="preserve"> </w:t>
+      </w:r>
+      <w:r>
+        <w:t xml:space="preserve"> </w:t>
+      </w:r>
+    </w:p>
+    <w:p>
+      <w:pPr>
+        <w:rPr>
+          <w:i/>
+          <w:iCs/>
+        </w:rPr>
+      </w:pPr>
+      <w:r>
+        <w:rPr>
+          <w:i/>
+          <w:iCs/>
+        </w:rPr>
+        <w:t xml:space="preserve">Note: </w:t>
+      </w:r>
+    </w:p>
+    <w:p>
+      <w:pPr>
+        <w:pStyle w:val="ListParagraph"/>
+        <w:numPr>
+          <w:ilvl w:val="0"/>
+          <w:numId w:val="2"/>
+        </w:numPr>
+        <w:rPr>
+          <w:i/>
+          <w:iCs/>
+        </w:rPr>
+      </w:pPr>
+      <w:r>
+        <w:rPr>
+          <w:i/>
+          <w:iCs/>
+        </w:rPr>
+        <w:t>The version will change as time passes</w:t>
+      </w:r>
+    </w:p>
+    <w:p>
+      <w:pPr>
+        <w:pStyle w:val="ListParagraph"/>
+        <w:numPr>
+          <w:ilvl w:val="0"/>
+          <w:numId w:val="2"/>
+        </w:numPr>
+        <w:rPr>
+          <w:i/>
+          <w:iCs/>
+        </w:rPr>
+      </w:pPr>
+      <w:r>
+        <w:rPr>
+          <w:i/>
+          <w:iCs/>
+        </w:rPr>
+        <w:t>The tooling is a beta, expect one or two issues.</w:t>
+      </w:r>
+    </w:p>
+    <w:p>
+      <w:pPr>
+        <w:rPr>
+          <w:rFonts w:asciiTheme="majorHAnsi" w:eastAsiaTheme="majorEastAsia" w:hAnsiTheme="majorHAnsi" w:cstheme="majorBidi"/>
+          <w:color w:val="0F4761" w:themeColor="accent1" w:themeShade="BF"/>
+          <w:sz w:val="40"/>
+          <w:szCs w:val="40"/>
+        </w:rPr>
+      </w:pPr>
+      <w:r>
+        <w:br w:type="page"/>
+      </w:r>
+    </w:p>
+    <w:p>
+      <w:pPr>
+        <w:pStyle w:val="Heading1"/>
+      </w:pPr>
+      <w:r>
+        <w:lastRenderedPageBreak/>
+        <w:t>Sign Up &amp; Login</w:t>
+      </w:r>
+    </w:p>
+    <w:p>
+      <w:r>
+        <w:t>You should see a login / sign up screen.</w:t>
+      </w:r>
+    </w:p>
+    <w:p/>
+    <w:p>
+      <w:pPr>
+        <w:jc w:val="center"/>
+      </w:pPr>
+      <w:r>
+        <w:rPr>
+          <w:noProof/>
+        </w:rPr>
+        <w:drawing>
+          <wp:inline distT="0" distB="0" distL="0" distR="0" wp14:anchorId="1E73AEFF" wp14:editId="58B728D3">
+            <wp:extent cx="1443928" cy="3145676"/>
+            <wp:effectExtent l="12700" t="12700" r="17145" b="17145"/>
+            <wp:docPr id="1181252717" name="Picture 3" descr="A screenshot of a login form&#10;&#10;Description automatically generated"/>
+            <wp:cNvGraphicFramePr>
+              <a:graphicFrameLocks xmlns:a="http://schemas.openxmlformats.org/drawingml/2006/main" noChangeAspect="1"/>
+            </wp:cNvGraphicFramePr>
+            <a:graphic xmlns:a="http://schemas.openxmlformats.org/drawingml/2006/main">
+              <a:graphicData uri="http://schemas.openxmlformats.org/drawingml/2006/picture">
+                <pic:pic xmlns:pic="http://schemas.openxmlformats.org/drawingml/2006/picture">
+                  <pic:nvPicPr>
+                    <pic:cNvPr id="1181252717" name="Picture 3" descr="A screenshot of a login form&#10;&#10;Description automatically generated"/>
+                    <pic:cNvPicPr/>
+                  </pic:nvPicPr>
+                  <pic:blipFill>
+                    <a:blip r:embed="rId7" cstate="print">
+                      <a:extLst>
+                        <a:ext uri="{28A0092B-C50C-407E-A947-70E740481C1C}">
+                          <a14:useLocalDpi xmlns:a14="http://schemas.microsoft.com/office/drawing/2010/main" val="0"/>
+                        </a:ext>
+                      </a:extLst>
+                    </a:blip>
+                    <a:stretch>
+                      <a:fillRect/>
+                    </a:stretch>
+                  </pic:blipFill>
+                  <pic:spPr>
+                    <a:xfrm>
+                      <a:off x="0" y="0"/>
+                      <a:ext cx="1464407" cy="3190291"/>
                     </a:xfrm>
                     <a:prstGeom prst="rect">
                       <a:avLst/>
@@ -294,163 +285,45 @@
       </w:r>
     </w:p>
     <w:p>
-      <w:pPr>
+      <w:r>
+        <w:t xml:space="preserve">If you do not have an account, please sign up using the available options (email / password, Google, GitHub, Apple or Microsoft - not Office365). </w:t>
+      </w:r>
+      <w:proofErr w:type="gramStart"/>
+      <w:r>
+        <w:t>Otherwise</w:t>
+      </w:r>
+      <w:proofErr w:type="gramEnd"/>
+      <w:r>
+        <w:t xml:space="preserve"> login.</w:t>
+      </w:r>
+    </w:p>
+    <w:p>
+      <w:pPr>
+        <w:pStyle w:val="Heading1"/>
+      </w:pPr>
+      <w:r>
+        <w:t>Home Page</w:t>
+      </w:r>
+    </w:p>
+    <w:p>
+      <w:r>
+        <w:t xml:space="preserve">You should see the home page. </w:t>
+      </w:r>
+      <w:r>
+        <w:t>On first entering the system no data will be loaded. You can always return to the home page by clicking the “Home” menu option (top right) or clicking the logo image (top left).</w:t>
+      </w:r>
+    </w:p>
+    <w:p/>
+    <w:p>
+      <w:r>
         <w:rPr>
-          <w:rFonts w:ascii="Calibri Light" w:hAnsi="Calibri Light" w:cs="Calibri Light"/>
-          <w:lang w:val="en-GB"/>
-        </w:rPr>
-      </w:pPr>
-      <w:r>
-        <w:rPr>
-          <w:rFonts w:ascii="Calibri Light" w:hAnsi="Calibri Light" w:cs="Calibri Light"/>
-          <w:lang w:val="en-GB"/>
-        </w:rPr>
-        <w:t>Enter the following (this is a guest account)</w:t>
-      </w:r>
-    </w:p>
-    <w:p>
-      <w:pPr>
-        <w:ind w:left="720"/>
-        <w:rPr>
-          <w:rFonts w:ascii="Calibri Light" w:hAnsi="Calibri Light" w:cs="Calibri Light"/>
-          <w:lang w:val="en-GB"/>
-        </w:rPr>
-      </w:pPr>
-      <w:r>
-        <w:rPr>
-          <w:rFonts w:ascii="Calibri Light" w:hAnsi="Calibri Light" w:cs="Calibri Light"/>
-          <w:lang w:val="en-GB"/>
-        </w:rPr>
-        <w:t xml:space="preserve">U: </w:t>
-      </w:r>
-      <w:hyperlink r:id="rId7" w:history="1">
-        <w:r>
-          <w:rPr>
-            <w:rStyle w:val="Hyperlink"/>
-            <w:rFonts w:ascii="Calibri Light" w:hAnsi="Calibri Light" w:cs="Calibri Light"/>
-            <w:lang w:val="en-GB"/>
-          </w:rPr>
-          <w:t>dih.sdw@proton.me</w:t>
-        </w:r>
-      </w:hyperlink>
-      <w:r>
-        <w:rPr>
-          <w:rFonts w:ascii="Calibri Light" w:hAnsi="Calibri Light" w:cs="Calibri Light"/>
-          <w:lang w:val="en-GB"/>
-        </w:rPr>
-        <w:br/>
-        <w:t xml:space="preserve">P: </w:t>
-      </w:r>
-      <w:r>
-        <w:rPr>
-          <w:rFonts w:ascii="Calibri Light" w:hAnsi="Calibri Light" w:cs="Calibri Light"/>
-          <w:lang w:val="en-GB"/>
-        </w:rPr>
-        <w:t>Copenhagen72$Sunny</w:t>
-      </w:r>
-    </w:p>
-    <w:p>
-      <w:pPr>
-        <w:rPr>
-          <w:rFonts w:ascii="Calibri Light" w:hAnsi="Calibri Light" w:cs="Calibri Light"/>
-          <w:i/>
-          <w:iCs/>
-          <w:sz w:val="21"/>
-          <w:szCs w:val="21"/>
-          <w:lang w:val="en-GB"/>
-        </w:rPr>
-      </w:pPr>
-      <w:r>
-        <w:rPr>
-          <w:rFonts w:ascii="Calibri Light" w:hAnsi="Calibri Light" w:cs="Calibri Light"/>
-          <w:i/>
-          <w:iCs/>
-          <w:sz w:val="21"/>
-          <w:szCs w:val="21"/>
-          <w:lang w:val="en-GB"/>
-        </w:rPr>
-        <w:t xml:space="preserve">Note: </w:t>
-      </w:r>
-      <w:r>
-        <w:rPr>
-          <w:rFonts w:ascii="Calibri Light" w:hAnsi="Calibri Light" w:cs="Calibri Light"/>
-          <w:i/>
-          <w:iCs/>
-          <w:sz w:val="21"/>
-          <w:szCs w:val="21"/>
-          <w:lang w:val="en-GB"/>
-        </w:rPr>
-        <w:t>There is a small bug where sometimes it does not login. Just try again, usually cures the issue.</w:t>
-      </w:r>
-      <w:r>
-        <w:rPr>
-          <w:rFonts w:ascii="Calibri Light" w:hAnsi="Calibri Light" w:cs="Calibri Light"/>
-          <w:i/>
-          <w:iCs/>
-          <w:sz w:val="21"/>
-          <w:szCs w:val="21"/>
-          <w:lang w:val="en-GB"/>
-        </w:rPr>
-        <w:t xml:space="preserve"> Think this is a cookie issue.</w:t>
-      </w:r>
-    </w:p>
-    <w:p>
-      <w:pPr>
-        <w:pStyle w:val="Heading1"/>
-        <w:rPr>
-          <w:rFonts w:ascii="Calibri Light" w:hAnsi="Calibri Light" w:cs="Calibri Light"/>
-          <w:lang w:val="en-GB"/>
-        </w:rPr>
-      </w:pPr>
-      <w:r>
-        <w:rPr>
-          <w:rFonts w:ascii="Calibri Light" w:hAnsi="Calibri Light" w:cs="Calibri Light"/>
-          <w:lang w:val="en-GB"/>
-        </w:rPr>
-        <w:lastRenderedPageBreak/>
-        <w:t>Home Page</w:t>
-      </w:r>
-    </w:p>
-    <w:p>
-      <w:pPr>
-        <w:rPr>
-          <w:rFonts w:ascii="Calibri Light" w:hAnsi="Calibri Light" w:cs="Calibri Light"/>
-          <w:lang w:val="en-GB"/>
-        </w:rPr>
-      </w:pPr>
-      <w:r>
-        <w:rPr>
-          <w:rFonts w:ascii="Calibri Light" w:hAnsi="Calibri Light" w:cs="Calibri Light"/>
-          <w:lang w:val="en-GB"/>
-        </w:rPr>
-        <w:t>You should see the home page. Five test M11 protocols</w:t>
-      </w:r>
-      <w:r>
-        <w:rPr>
-          <w:rFonts w:ascii="Calibri Light" w:hAnsi="Calibri Light" w:cs="Calibri Light"/>
-          <w:lang w:val="en-GB"/>
-        </w:rPr>
-        <w:t xml:space="preserve"> are loaded.</w:t>
-      </w:r>
-    </w:p>
-    <w:p>
-      <w:pPr>
-        <w:rPr>
-          <w:rFonts w:ascii="Calibri Light" w:hAnsi="Calibri Light" w:cs="Calibri Light"/>
-          <w:lang w:val="en-GB"/>
-        </w:rPr>
-      </w:pPr>
-      <w:r>
-        <w:rPr>
-          <w:rFonts w:ascii="Calibri Light" w:hAnsi="Calibri Light" w:cs="Calibri Light"/>
           <w:noProof/>
-          <w:lang w:val="en-GB"/>
         </w:rPr>
         <w:drawing>
-          <wp:inline distT="0" distB="0" distL="0" distR="0" wp14:anchorId="6BCA6030" wp14:editId="416A3886">
-            <wp:extent cx="5731510" cy="2662555"/>
-            <wp:effectExtent l="12700" t="12700" r="8890" b="17145"/>
-            <wp:docPr id="411914282" name="Picture 3" descr="A screenshot of a computer&#10;&#10;Description automatically generated"/>
+          <wp:inline distT="0" distB="0" distL="0" distR="0" wp14:anchorId="72B9B327" wp14:editId="224A9FC2">
+            <wp:extent cx="5731510" cy="1160145"/>
+            <wp:effectExtent l="12700" t="12700" r="8890" b="8255"/>
+            <wp:docPr id="2126864597" name="Picture 5" descr="A screenshot of a computer&#10;&#10;Description automatically generated"/>
             <wp:cNvGraphicFramePr>
               <a:graphicFrameLocks xmlns:a="http://schemas.openxmlformats.org/drawingml/2006/main" noChangeAspect="1"/>
             </wp:cNvGraphicFramePr>
@@ -458,7 +331,7 @@
               <a:graphicData uri="http://schemas.openxmlformats.org/drawingml/2006/picture">
                 <pic:pic xmlns:pic="http://schemas.openxmlformats.org/drawingml/2006/picture">
                   <pic:nvPicPr>
-                    <pic:cNvPr id="411914282" name="Picture 3" descr="A screenshot of a computer&#10;&#10;Description automatically generated"/>
+                    <pic:cNvPr id="2126864597" name="Picture 5" descr="A screenshot of a computer&#10;&#10;Description automatically generated"/>
                     <pic:cNvPicPr/>
                   </pic:nvPicPr>
                   <pic:blipFill>
@@ -476,7 +349,7 @@
                   <pic:spPr>
                     <a:xfrm>
                       <a:off x="0" y="0"/>
-                      <a:ext cx="5731510" cy="2662555"/>
+                      <a:ext cx="5731510" cy="1160145"/>
                     </a:xfrm>
                     <a:prstGeom prst="rect">
                       <a:avLst/>
@@ -494,84 +367,585 @@
         </w:drawing>
       </w:r>
     </w:p>
+    <w:p/>
+    <w:p>
+      <w:pPr>
+        <w:rPr>
+          <w:rFonts w:asciiTheme="majorHAnsi" w:eastAsiaTheme="majorEastAsia" w:hAnsiTheme="majorHAnsi" w:cstheme="majorBidi"/>
+          <w:color w:val="0F4761" w:themeColor="accent1" w:themeShade="BF"/>
+          <w:sz w:val="40"/>
+          <w:szCs w:val="40"/>
+        </w:rPr>
+      </w:pPr>
+      <w:r>
+        <w:br w:type="page"/>
+      </w:r>
+    </w:p>
     <w:p>
       <w:pPr>
         <w:pStyle w:val="Heading1"/>
+      </w:pPr>
+      <w:r>
+        <w:lastRenderedPageBreak/>
+        <w:t>Import Data</w:t>
+      </w:r>
+    </w:p>
+    <w:p>
+      <w:r>
+        <w:t>Currently three types of import are supported:</w:t>
+      </w:r>
+    </w:p>
+    <w:p>
+      <w:pPr>
+        <w:pStyle w:val="ListParagraph"/>
+        <w:numPr>
+          <w:ilvl w:val="0"/>
+          <w:numId w:val="1"/>
+        </w:numPr>
+      </w:pPr>
+      <w:r>
+        <w:t>M11 Word Document (.docx)</w:t>
+      </w:r>
+    </w:p>
+    <w:p>
+      <w:pPr>
+        <w:pStyle w:val="ListParagraph"/>
+        <w:numPr>
+          <w:ilvl w:val="0"/>
+          <w:numId w:val="1"/>
+        </w:numPr>
+      </w:pPr>
+      <w:r>
+        <w:t>M11 FHIR Message (.</w:t>
+      </w:r>
+      <w:proofErr w:type="spellStart"/>
+      <w:r>
+        <w:t>json</w:t>
+      </w:r>
+      <w:proofErr w:type="spellEnd"/>
+      <w:r>
+        <w:t>)</w:t>
+      </w:r>
+    </w:p>
+    <w:p>
+      <w:pPr>
+        <w:pStyle w:val="ListParagraph"/>
+        <w:numPr>
+          <w:ilvl w:val="0"/>
+          <w:numId w:val="1"/>
+        </w:numPr>
+      </w:pPr>
+      <w:r>
+        <w:t>USDM Excel (.xlsx)</w:t>
+      </w:r>
+    </w:p>
+    <w:p>
+      <w:r>
+        <w:t>Example M11 Word or USDM Excel files are available via the Help -&gt; Examples menu.</w:t>
+      </w:r>
+    </w:p>
+    <w:p>
+      <w:r>
+        <w:t>When data is imported the system maintains separate versions for each load</w:t>
+      </w:r>
+    </w:p>
+    <w:p>
+      <w:pPr>
+        <w:pStyle w:val="Heading1"/>
+      </w:pPr>
+      <w:r>
+        <w:t xml:space="preserve">M11 </w:t>
+      </w:r>
+      <w:r>
+        <w:t xml:space="preserve">Protocol MS </w:t>
+      </w:r>
+      <w:r>
+        <w:t xml:space="preserve">Word </w:t>
+      </w:r>
+      <w:r>
+        <w:t xml:space="preserve">(.docx) </w:t>
+      </w:r>
+      <w:r>
+        <w:t>Import</w:t>
+      </w:r>
+    </w:p>
+    <w:p>
+      <w:r>
+        <w:t xml:space="preserve">Click on the import menu and select </w:t>
+      </w:r>
+      <w:r>
+        <w:t>the M11 Document option. The import page will be displayed.</w:t>
+      </w:r>
+    </w:p>
+    <w:p/>
+    <w:p>
+      <w:r>
         <w:rPr>
-          <w:rFonts w:ascii="Calibri Light" w:hAnsi="Calibri Light" w:cs="Calibri Light"/>
-          <w:lang w:val="en-GB"/>
+          <w:noProof/>
         </w:rPr>
-      </w:pPr>
+        <w:drawing>
+          <wp:inline distT="0" distB="0" distL="0" distR="0" wp14:anchorId="3293DDA7" wp14:editId="131C2954">
+            <wp:extent cx="5731510" cy="1356360"/>
+            <wp:effectExtent l="12700" t="12700" r="8890" b="15240"/>
+            <wp:docPr id="651511413" name="Picture 6" descr="A white rectangular object with a black border&#10;&#10;Description automatically generated with medium confidence"/>
+            <wp:cNvGraphicFramePr>
+              <a:graphicFrameLocks xmlns:a="http://schemas.openxmlformats.org/drawingml/2006/main" noChangeAspect="1"/>
+            </wp:cNvGraphicFramePr>
+            <a:graphic xmlns:a="http://schemas.openxmlformats.org/drawingml/2006/main">
+              <a:graphicData uri="http://schemas.openxmlformats.org/drawingml/2006/picture">
+                <pic:pic xmlns:pic="http://schemas.openxmlformats.org/drawingml/2006/picture">
+                  <pic:nvPicPr>
+                    <pic:cNvPr id="651511413" name="Picture 6" descr="A white rectangular object with a black border&#10;&#10;Description automatically generated with medium confidence"/>
+                    <pic:cNvPicPr/>
+                  </pic:nvPicPr>
+                  <pic:blipFill>
+                    <a:blip r:embed="rId9" cstate="print">
+                      <a:extLst>
+                        <a:ext uri="{28A0092B-C50C-407E-A947-70E740481C1C}">
+                          <a14:useLocalDpi xmlns:a14="http://schemas.microsoft.com/office/drawing/2010/main" val="0"/>
+                        </a:ext>
+                      </a:extLst>
+                    </a:blip>
+                    <a:stretch>
+                      <a:fillRect/>
+                    </a:stretch>
+                  </pic:blipFill>
+                  <pic:spPr>
+                    <a:xfrm>
+                      <a:off x="0" y="0"/>
+                      <a:ext cx="5731510" cy="1356360"/>
+                    </a:xfrm>
+                    <a:prstGeom prst="rect">
+                      <a:avLst/>
+                    </a:prstGeom>
+                    <a:ln>
+                      <a:solidFill>
+                        <a:schemeClr val="accent1"/>
+                      </a:solidFill>
+                    </a:ln>
+                  </pic:spPr>
+                </pic:pic>
+              </a:graphicData>
+            </a:graphic>
+          </wp:inline>
+        </w:drawing>
+      </w:r>
+    </w:p>
+    <w:p/>
+    <w:p>
+      <w:r>
+        <w:t xml:space="preserve">Click “Choose Files” and use the normal file selection mechanism to select a single M11 Protocol Word document. </w:t>
+      </w:r>
+    </w:p>
+    <w:p>
+      <w:r>
+        <w:t>Click “Upload File(s). The system will respond saying the file is uploaded and then shortly after a “success” message should appear as follows.</w:t>
+      </w:r>
+    </w:p>
+    <w:p/>
+    <w:p>
       <w:r>
         <w:rPr>
-          <w:rFonts w:ascii="Calibri Light" w:hAnsi="Calibri Light" w:cs="Calibri Light"/>
-          <w:lang w:val="en-GB"/>
+          <w:noProof/>
         </w:rPr>
+        <w:drawing>
+          <wp:inline distT="0" distB="0" distL="0" distR="0" wp14:anchorId="15DF04C8" wp14:editId="1367E07F">
+            <wp:extent cx="5731510" cy="1363345"/>
+            <wp:effectExtent l="12700" t="12700" r="8890" b="8255"/>
+            <wp:docPr id="1356962773" name="Picture 7" descr="A screenshot of a computer&#10;&#10;Description automatically generated"/>
+            <wp:cNvGraphicFramePr>
+              <a:graphicFrameLocks xmlns:a="http://schemas.openxmlformats.org/drawingml/2006/main" noChangeAspect="1"/>
+            </wp:cNvGraphicFramePr>
+            <a:graphic xmlns:a="http://schemas.openxmlformats.org/drawingml/2006/main">
+              <a:graphicData uri="http://schemas.openxmlformats.org/drawingml/2006/picture">
+                <pic:pic xmlns:pic="http://schemas.openxmlformats.org/drawingml/2006/picture">
+                  <pic:nvPicPr>
+                    <pic:cNvPr id="1356962773" name="Picture 7" descr="A screenshot of a computer&#10;&#10;Description automatically generated"/>
+                    <pic:cNvPicPr/>
+                  </pic:nvPicPr>
+                  <pic:blipFill>
+                    <a:blip r:embed="rId10" cstate="print">
+                      <a:extLst>
+                        <a:ext uri="{28A0092B-C50C-407E-A947-70E740481C1C}">
+                          <a14:useLocalDpi xmlns:a14="http://schemas.microsoft.com/office/drawing/2010/main" val="0"/>
+                        </a:ext>
+                      </a:extLst>
+                    </a:blip>
+                    <a:stretch>
+                      <a:fillRect/>
+                    </a:stretch>
+                  </pic:blipFill>
+                  <pic:spPr>
+                    <a:xfrm>
+                      <a:off x="0" y="0"/>
+                      <a:ext cx="5731510" cy="1363345"/>
+                    </a:xfrm>
+                    <a:prstGeom prst="rect">
+                      <a:avLst/>
+                    </a:prstGeom>
+                    <a:ln>
+                      <a:solidFill>
+                        <a:schemeClr val="accent1"/>
+                      </a:solidFill>
+                    </a:ln>
+                  </pic:spPr>
+                </pic:pic>
+              </a:graphicData>
+            </a:graphic>
+          </wp:inline>
+        </w:drawing>
+      </w:r>
+    </w:p>
+    <w:p/>
+    <w:p>
+      <w:r>
+        <w:lastRenderedPageBreak/>
+        <w:t>Return to the home page</w:t>
+      </w:r>
+      <w:r>
+        <w:t>. A</w:t>
+      </w:r>
+      <w:r>
+        <w:t>n</w:t>
+      </w:r>
+      <w:r>
+        <w:t xml:space="preserve"> entry for the file loaded should be present containing high level information about the protocol. Note the blue “M11 Document” type indicator.</w:t>
+      </w:r>
+    </w:p>
+    <w:p/>
+    <w:p>
+      <w:r>
+        <w:rPr>
+          <w:noProof/>
+        </w:rPr>
+        <w:drawing>
+          <wp:inline distT="0" distB="0" distL="0" distR="0" wp14:anchorId="47F3D9DB" wp14:editId="06CEB987">
+            <wp:extent cx="5731510" cy="1617345"/>
+            <wp:effectExtent l="12700" t="12700" r="8890" b="8255"/>
+            <wp:docPr id="1359522131" name="Picture 8" descr="A screenshot of a computer&#10;&#10;Description automatically generated"/>
+            <wp:cNvGraphicFramePr>
+              <a:graphicFrameLocks xmlns:a="http://schemas.openxmlformats.org/drawingml/2006/main" noChangeAspect="1"/>
+            </wp:cNvGraphicFramePr>
+            <a:graphic xmlns:a="http://schemas.openxmlformats.org/drawingml/2006/main">
+              <a:graphicData uri="http://schemas.openxmlformats.org/drawingml/2006/picture">
+                <pic:pic xmlns:pic="http://schemas.openxmlformats.org/drawingml/2006/picture">
+                  <pic:nvPicPr>
+                    <pic:cNvPr id="1359522131" name="Picture 8" descr="A screenshot of a computer&#10;&#10;Description automatically generated"/>
+                    <pic:cNvPicPr/>
+                  </pic:nvPicPr>
+                  <pic:blipFill>
+                    <a:blip r:embed="rId11" cstate="print">
+                      <a:extLst>
+                        <a:ext uri="{28A0092B-C50C-407E-A947-70E740481C1C}">
+                          <a14:useLocalDpi xmlns:a14="http://schemas.microsoft.com/office/drawing/2010/main" val="0"/>
+                        </a:ext>
+                      </a:extLst>
+                    </a:blip>
+                    <a:stretch>
+                      <a:fillRect/>
+                    </a:stretch>
+                  </pic:blipFill>
+                  <pic:spPr>
+                    <a:xfrm>
+                      <a:off x="0" y="0"/>
+                      <a:ext cx="5731510" cy="1617345"/>
+                    </a:xfrm>
+                    <a:prstGeom prst="rect">
+                      <a:avLst/>
+                    </a:prstGeom>
+                    <a:ln>
+                      <a:solidFill>
+                        <a:schemeClr val="accent1"/>
+                      </a:solidFill>
+                    </a:ln>
+                  </pic:spPr>
+                </pic:pic>
+              </a:graphicData>
+            </a:graphic>
+          </wp:inline>
+        </w:drawing>
+      </w:r>
+    </w:p>
+    <w:p>
+      <w:pPr>
+        <w:rPr>
+          <w:rFonts w:asciiTheme="majorHAnsi" w:eastAsiaTheme="majorEastAsia" w:hAnsiTheme="majorHAnsi" w:cstheme="majorBidi"/>
+          <w:color w:val="0F4761" w:themeColor="accent1" w:themeShade="BF"/>
+          <w:sz w:val="40"/>
+          <w:szCs w:val="40"/>
+        </w:rPr>
+      </w:pPr>
+      <w:r>
+        <w:br w:type="page"/>
+      </w:r>
+    </w:p>
+    <w:p>
+      <w:pPr>
+        <w:pStyle w:val="Heading1"/>
+      </w:pPr>
+      <w:r>
+        <w:lastRenderedPageBreak/>
+        <w:t xml:space="preserve">M11 </w:t>
+      </w:r>
+      <w:r>
+        <w:t xml:space="preserve">FHIR V1 </w:t>
+      </w:r>
+      <w:r>
+        <w:t>(.</w:t>
+      </w:r>
+      <w:proofErr w:type="spellStart"/>
+      <w:r>
+        <w:t>json</w:t>
+      </w:r>
+      <w:proofErr w:type="spellEnd"/>
+      <w:r>
+        <w:t>) Import</w:t>
+      </w:r>
+    </w:p>
+    <w:p>
+      <w:r>
+        <w:t xml:space="preserve">Click on the import menu and select the M11 </w:t>
+      </w:r>
+      <w:r>
+        <w:t xml:space="preserve">FHIR v1 </w:t>
+      </w:r>
+      <w:r>
+        <w:t>option. The import page will be displayed.</w:t>
+      </w:r>
+    </w:p>
+    <w:p/>
+    <w:p>
+      <w:r>
+        <w:rPr>
+          <w:noProof/>
+        </w:rPr>
+        <w:drawing>
+          <wp:inline distT="0" distB="0" distL="0" distR="0" wp14:anchorId="285037AF" wp14:editId="1664702D">
+            <wp:extent cx="5731510" cy="1666875"/>
+            <wp:effectExtent l="12700" t="12700" r="8890" b="9525"/>
+            <wp:docPr id="818436179" name="Picture 9" descr="A screenshot of a computer&#10;&#10;Description automatically generated"/>
+            <wp:cNvGraphicFramePr>
+              <a:graphicFrameLocks xmlns:a="http://schemas.openxmlformats.org/drawingml/2006/main" noChangeAspect="1"/>
+            </wp:cNvGraphicFramePr>
+            <a:graphic xmlns:a="http://schemas.openxmlformats.org/drawingml/2006/main">
+              <a:graphicData uri="http://schemas.openxmlformats.org/drawingml/2006/picture">
+                <pic:pic xmlns:pic="http://schemas.openxmlformats.org/drawingml/2006/picture">
+                  <pic:nvPicPr>
+                    <pic:cNvPr id="818436179" name="Picture 9" descr="A screenshot of a computer&#10;&#10;Description automatically generated"/>
+                    <pic:cNvPicPr/>
+                  </pic:nvPicPr>
+                  <pic:blipFill>
+                    <a:blip r:embed="rId12" cstate="print">
+                      <a:extLst>
+                        <a:ext uri="{28A0092B-C50C-407E-A947-70E740481C1C}">
+                          <a14:useLocalDpi xmlns:a14="http://schemas.microsoft.com/office/drawing/2010/main" val="0"/>
+                        </a:ext>
+                      </a:extLst>
+                    </a:blip>
+                    <a:stretch>
+                      <a:fillRect/>
+                    </a:stretch>
+                  </pic:blipFill>
+                  <pic:spPr>
+                    <a:xfrm>
+                      <a:off x="0" y="0"/>
+                      <a:ext cx="5731510" cy="1666875"/>
+                    </a:xfrm>
+                    <a:prstGeom prst="rect">
+                      <a:avLst/>
+                    </a:prstGeom>
+                    <a:ln>
+                      <a:solidFill>
+                        <a:schemeClr val="accent1"/>
+                      </a:solidFill>
+                    </a:ln>
+                  </pic:spPr>
+                </pic:pic>
+              </a:graphicData>
+            </a:graphic>
+          </wp:inline>
+        </w:drawing>
+      </w:r>
+    </w:p>
+    <w:p/>
+    <w:p>
+      <w:r>
+        <w:t xml:space="preserve">Click “Choose Files” and use the normal file selection mechanism to select a single M11 </w:t>
+      </w:r>
+      <w:r>
+        <w:t>FHIR JSON file</w:t>
+      </w:r>
+      <w:r>
+        <w:t xml:space="preserve">. </w:t>
+      </w:r>
+    </w:p>
+    <w:p>
+      <w:r>
+        <w:t>Click “Upload File(s). The system will respond saying the file is uploaded and then shortly after a “success” message should appear as follows.</w:t>
+      </w:r>
+    </w:p>
+    <w:p/>
+    <w:p>
+      <w:r>
+        <w:rPr>
+          <w:noProof/>
+        </w:rPr>
+        <w:drawing>
+          <wp:inline distT="0" distB="0" distL="0" distR="0" wp14:anchorId="405B6268" wp14:editId="7D71EB7F">
+            <wp:extent cx="5731510" cy="1479550"/>
+            <wp:effectExtent l="12700" t="12700" r="8890" b="19050"/>
+            <wp:docPr id="1564754996" name="Picture 10" descr="A green and white rectangle&#10;&#10;Description automatically generated"/>
+            <wp:cNvGraphicFramePr>
+              <a:graphicFrameLocks xmlns:a="http://schemas.openxmlformats.org/drawingml/2006/main" noChangeAspect="1"/>
+            </wp:cNvGraphicFramePr>
+            <a:graphic xmlns:a="http://schemas.openxmlformats.org/drawingml/2006/main">
+              <a:graphicData uri="http://schemas.openxmlformats.org/drawingml/2006/picture">
+                <pic:pic xmlns:pic="http://schemas.openxmlformats.org/drawingml/2006/picture">
+                  <pic:nvPicPr>
+                    <pic:cNvPr id="1564754996" name="Picture 10" descr="A green and white rectangle&#10;&#10;Description automatically generated"/>
+                    <pic:cNvPicPr/>
+                  </pic:nvPicPr>
+                  <pic:blipFill>
+                    <a:blip r:embed="rId13" cstate="print">
+                      <a:extLst>
+                        <a:ext uri="{28A0092B-C50C-407E-A947-70E740481C1C}">
+                          <a14:useLocalDpi xmlns:a14="http://schemas.microsoft.com/office/drawing/2010/main" val="0"/>
+                        </a:ext>
+                      </a:extLst>
+                    </a:blip>
+                    <a:stretch>
+                      <a:fillRect/>
+                    </a:stretch>
+                  </pic:blipFill>
+                  <pic:spPr>
+                    <a:xfrm>
+                      <a:off x="0" y="0"/>
+                      <a:ext cx="5731510" cy="1479550"/>
+                    </a:xfrm>
+                    <a:prstGeom prst="rect">
+                      <a:avLst/>
+                    </a:prstGeom>
+                    <a:ln>
+                      <a:solidFill>
+                        <a:schemeClr val="accent1"/>
+                      </a:solidFill>
+                    </a:ln>
+                  </pic:spPr>
+                </pic:pic>
+              </a:graphicData>
+            </a:graphic>
+          </wp:inline>
+        </w:drawing>
+      </w:r>
+    </w:p>
+    <w:p/>
+    <w:p>
+      <w:r>
+        <w:t xml:space="preserve">Return to the home page. An entry for the protocol loaded should be present. Note the red “FHIR” type indicator. </w:t>
+      </w:r>
+    </w:p>
+    <w:p>
+      <w:r>
+        <w:rPr>
+          <w:noProof/>
+        </w:rPr>
+        <w:lastRenderedPageBreak/>
+        <w:drawing>
+          <wp:inline distT="0" distB="0" distL="0" distR="0" wp14:anchorId="18DA4B12" wp14:editId="0A3DBC6A">
+            <wp:extent cx="5731510" cy="1826895"/>
+            <wp:effectExtent l="12700" t="12700" r="8890" b="14605"/>
+            <wp:docPr id="1094573204" name="Picture 11" descr="A screenshot of a computer&#10;&#10;Description automatically generated"/>
+            <wp:cNvGraphicFramePr>
+              <a:graphicFrameLocks xmlns:a="http://schemas.openxmlformats.org/drawingml/2006/main" noChangeAspect="1"/>
+            </wp:cNvGraphicFramePr>
+            <a:graphic xmlns:a="http://schemas.openxmlformats.org/drawingml/2006/main">
+              <a:graphicData uri="http://schemas.openxmlformats.org/drawingml/2006/picture">
+                <pic:pic xmlns:pic="http://schemas.openxmlformats.org/drawingml/2006/picture">
+                  <pic:nvPicPr>
+                    <pic:cNvPr id="1094573204" name="Picture 11" descr="A screenshot of a computer&#10;&#10;Description automatically generated"/>
+                    <pic:cNvPicPr/>
+                  </pic:nvPicPr>
+                  <pic:blipFill>
+                    <a:blip r:embed="rId14" cstate="print">
+                      <a:extLst>
+                        <a:ext uri="{28A0092B-C50C-407E-A947-70E740481C1C}">
+                          <a14:useLocalDpi xmlns:a14="http://schemas.microsoft.com/office/drawing/2010/main" val="0"/>
+                        </a:ext>
+                      </a:extLst>
+                    </a:blip>
+                    <a:stretch>
+                      <a:fillRect/>
+                    </a:stretch>
+                  </pic:blipFill>
+                  <pic:spPr>
+                    <a:xfrm>
+                      <a:off x="0" y="0"/>
+                      <a:ext cx="5731510" cy="1826895"/>
+                    </a:xfrm>
+                    <a:prstGeom prst="rect">
+                      <a:avLst/>
+                    </a:prstGeom>
+                    <a:ln>
+                      <a:solidFill>
+                        <a:schemeClr val="accent1"/>
+                      </a:solidFill>
+                    </a:ln>
+                  </pic:spPr>
+                </pic:pic>
+              </a:graphicData>
+            </a:graphic>
+          </wp:inline>
+        </w:drawing>
+      </w:r>
+    </w:p>
+    <w:p/>
+    <w:p>
+      <w:pPr>
+        <w:rPr>
+          <w:rFonts w:asciiTheme="majorHAnsi" w:eastAsiaTheme="majorEastAsia" w:hAnsiTheme="majorHAnsi" w:cstheme="majorBidi"/>
+          <w:color w:val="0F4761" w:themeColor="accent1" w:themeShade="BF"/>
+          <w:sz w:val="40"/>
+          <w:szCs w:val="40"/>
+        </w:rPr>
+      </w:pPr>
+      <w:r>
+        <w:br w:type="page"/>
+      </w:r>
+    </w:p>
+    <w:p>
+      <w:pPr>
+        <w:pStyle w:val="Heading1"/>
+      </w:pPr>
+      <w:r>
+        <w:lastRenderedPageBreak/>
         <w:t>Side By Side View</w:t>
       </w:r>
     </w:p>
     <w:p>
-      <w:pPr>
+      <w:r>
+        <w:t>Select two or more protocols by click</w:t>
+      </w:r>
+      <w:r>
+        <w:t>ing</w:t>
+      </w:r>
+      <w:r>
+        <w:t xml:space="preserve"> on the relevant </w:t>
+      </w:r>
+      <w:r>
+        <w:t>items (anywhere in the boxes)</w:t>
+      </w:r>
+      <w:r>
+        <w:t>, you should see a blue border around the selected items. Click again to de-select</w:t>
+      </w:r>
+      <w:r>
+        <w:t>, it is just a toggle.</w:t>
+      </w:r>
+    </w:p>
+    <w:p/>
+    <w:p>
+      <w:r>
         <w:rPr>
-          <w:rFonts w:ascii="Calibri Light" w:hAnsi="Calibri Light" w:cs="Calibri Light"/>
-          <w:lang w:val="en-GB"/>
-        </w:rPr>
-      </w:pPr>
-      <w:r>
-        <w:rPr>
-          <w:rFonts w:ascii="Calibri Light" w:hAnsi="Calibri Light" w:cs="Calibri Light"/>
-          <w:lang w:val="en-GB"/>
-        </w:rPr>
-        <w:t>Select two or more protocols by click</w:t>
-      </w:r>
-      <w:r>
-        <w:rPr>
-          <w:rFonts w:ascii="Calibri Light" w:hAnsi="Calibri Light" w:cs="Calibri Light"/>
-          <w:lang w:val="en-GB"/>
-        </w:rPr>
-        <w:t>ing</w:t>
-      </w:r>
-      <w:r>
-        <w:rPr>
-          <w:rFonts w:ascii="Calibri Light" w:hAnsi="Calibri Light" w:cs="Calibri Light"/>
-          <w:lang w:val="en-GB"/>
-        </w:rPr>
-        <w:t xml:space="preserve"> on the relevant </w:t>
-      </w:r>
-      <w:r>
-        <w:rPr>
-          <w:rFonts w:ascii="Calibri Light" w:hAnsi="Calibri Light" w:cs="Calibri Light"/>
-          <w:lang w:val="en-GB"/>
-        </w:rPr>
-        <w:t>items (anywhere in the boxes)</w:t>
-      </w:r>
-      <w:r>
-        <w:rPr>
-          <w:rFonts w:ascii="Calibri Light" w:hAnsi="Calibri Light" w:cs="Calibri Light"/>
-          <w:lang w:val="en-GB"/>
-        </w:rPr>
-        <w:t>, you should see a blue border around the selected items. Click again to de-select</w:t>
-      </w:r>
-      <w:r>
-        <w:rPr>
-          <w:rFonts w:ascii="Calibri Light" w:hAnsi="Calibri Light" w:cs="Calibri Light"/>
-          <w:lang w:val="en-GB"/>
-        </w:rPr>
-        <w:t>, it is just a toggle.</w:t>
-      </w:r>
-    </w:p>
-    <w:p>
-      <w:pPr>
-        <w:rPr>
-          <w:rFonts w:ascii="Calibri Light" w:hAnsi="Calibri Light" w:cs="Calibri Light"/>
-          <w:lang w:val="en-GB"/>
-        </w:rPr>
-      </w:pPr>
-      <w:r>
-        <w:rPr>
-          <w:rFonts w:ascii="Calibri Light" w:hAnsi="Calibri Light" w:cs="Calibri Light"/>
           <w:noProof/>
-          <w:lang w:val="en-GB"/>
         </w:rPr>
         <w:drawing>
           <wp:inline distT="0" distB="0" distL="0" distR="0" wp14:anchorId="409B9DCE" wp14:editId="23CDD7BC">
@@ -589,7 +963,7 @@
                     <pic:cNvPicPr/>
                   </pic:nvPicPr>
                   <pic:blipFill>
-                    <a:blip r:embed="rId9" cstate="print">
+                    <a:blip r:embed="rId15" cstate="print">
                       <a:extLst>
                         <a:ext uri="{28A0092B-C50C-407E-A947-70E740481C1C}">
                           <a14:useLocalDpi xmlns:a14="http://schemas.microsoft.com/office/drawing/2010/main" val="0"/>
@@ -621,64 +995,21 @@
         </w:drawing>
       </w:r>
     </w:p>
-    <w:p>
-      <w:pPr>
+    <w:p/>
+    <w:p>
+      <w:r>
+        <w:t xml:space="preserve">Click the “List Selected Studies” button. You should see </w:t>
+      </w:r>
+      <w:r>
+        <w:t>something like the following.</w:t>
+      </w:r>
+    </w:p>
+    <w:p/>
+    <w:p>
+      <w:r>
         <w:rPr>
-          <w:rFonts w:ascii="Calibri Light" w:hAnsi="Calibri Light" w:cs="Calibri Light"/>
-          <w:lang w:val="en-GB"/>
+          <w:noProof/>
         </w:rPr>
-      </w:pPr>
-      <w:r>
-        <w:rPr>
-          <w:rFonts w:ascii="Calibri Light" w:hAnsi="Calibri Light" w:cs="Calibri Light"/>
-          <w:lang w:val="en-GB"/>
-        </w:rPr>
-        <w:t xml:space="preserve">Click the “List Selected Studies” button. You should see </w:t>
-      </w:r>
-      <w:r>
-        <w:rPr>
-          <w:rFonts w:ascii="Calibri Light" w:hAnsi="Calibri Light" w:cs="Calibri Light"/>
-          <w:lang w:val="en-GB"/>
-        </w:rPr>
-        <w:t>something like the following.</w:t>
-      </w:r>
-    </w:p>
-    <w:p>
-      <w:pPr>
-        <w:rPr>
-          <w:rFonts w:ascii="Calibri Light" w:hAnsi="Calibri Light" w:cs="Calibri Light"/>
-          <w:lang w:val="en-GB"/>
-        </w:rPr>
-      </w:pPr>
-      <w:r>
-        <w:rPr>
-          <w:rFonts w:ascii="Calibri Light" w:hAnsi="Calibri Light" w:cs="Calibri Light"/>
-          <w:lang w:val="en-GB"/>
-        </w:rPr>
-        <w:t xml:space="preserve">Please don’t click the delete option! </w:t>
-      </w:r>
-      <w:r>
-        <w:rPr>
-          <w:rFonts w:ascii="Calibri Light" w:hAnsi="Calibri Light" w:cs="Calibri Light"/>
-          <w:lang w:val="en-GB"/>
-        </w:rPr>
-        <w:sym w:font="Wingdings" w:char="F04A"/>
-      </w:r>
-    </w:p>
-    <w:p>
-      <w:pPr>
-        <w:rPr>
-          <w:rFonts w:ascii="Calibri Light" w:hAnsi="Calibri Light" w:cs="Calibri Light"/>
-          <w:lang w:val="en-GB"/>
-        </w:rPr>
-      </w:pPr>
-      <w:r>
-        <w:rPr>
-          <w:rFonts w:ascii="Calibri Light" w:hAnsi="Calibri Light" w:cs="Calibri Light"/>
-          <w:noProof/>
-          <w:lang w:val="en-GB"/>
-        </w:rPr>
-        <w:lastRenderedPageBreak/>
         <w:drawing>
           <wp:inline distT="0" distB="0" distL="0" distR="0" wp14:anchorId="205AC319" wp14:editId="1E8F1F06">
             <wp:extent cx="5731510" cy="2595880"/>
@@ -695,7 +1026,7 @@
                     <pic:cNvPicPr/>
                   </pic:nvPicPr>
                   <pic:blipFill>
-                    <a:blip r:embed="rId10" cstate="print">
+                    <a:blip r:embed="rId16" cstate="print">
                       <a:extLst>
                         <a:ext uri="{28A0092B-C50C-407E-A947-70E740481C1C}">
                           <a14:useLocalDpi xmlns:a14="http://schemas.microsoft.com/office/drawing/2010/main" val="0"/>
@@ -727,64 +1058,31 @@
         </w:drawing>
       </w:r>
     </w:p>
-    <w:p>
-      <w:pPr>
+    <w:p/>
+    <w:p>
+      <w:r>
+        <w:t>Click on the Home button (top right) or the logo (top left) to get back to the home page.</w:t>
+      </w:r>
+    </w:p>
+    <w:p>
+      <w:pPr>
+        <w:pStyle w:val="Heading1"/>
+      </w:pPr>
+      <w:r>
+        <w:lastRenderedPageBreak/>
+        <w:t>Details View</w:t>
+      </w:r>
+    </w:p>
+    <w:p>
+      <w:r>
+        <w:t>From the home page, clicking the “View Details” button for a study will get you to the details view. Use the view menu at the top to see the other views.</w:t>
+      </w:r>
+    </w:p>
+    <w:p/>
+    <w:p>
+      <w:r>
         <w:rPr>
-          <w:rFonts w:ascii="Calibri Light" w:hAnsi="Calibri Light" w:cs="Calibri Light"/>
-          <w:lang w:val="en-GB"/>
-        </w:rPr>
-      </w:pPr>
-      <w:r>
-        <w:rPr>
-          <w:rFonts w:ascii="Calibri Light" w:hAnsi="Calibri Light" w:cs="Calibri Light"/>
-          <w:lang w:val="en-GB"/>
-        </w:rPr>
-        <w:t>Click on the Home button (top right) or the logo (top left) to get back to the home page.</w:t>
-      </w:r>
-    </w:p>
-    <w:p>
-      <w:pPr>
-        <w:pStyle w:val="Heading1"/>
-        <w:rPr>
-          <w:rFonts w:ascii="Calibri Light" w:hAnsi="Calibri Light" w:cs="Calibri Light"/>
-          <w:lang w:val="en-GB"/>
-        </w:rPr>
-      </w:pPr>
-      <w:r>
-        <w:rPr>
-          <w:rFonts w:ascii="Calibri Light" w:hAnsi="Calibri Light" w:cs="Calibri Light"/>
-          <w:lang w:val="en-GB"/>
-        </w:rPr>
-        <w:t>Details View</w:t>
-      </w:r>
-    </w:p>
-    <w:p>
-      <w:pPr>
-        <w:rPr>
-          <w:rFonts w:ascii="Calibri Light" w:hAnsi="Calibri Light" w:cs="Calibri Light"/>
-          <w:lang w:val="en-GB"/>
-        </w:rPr>
-      </w:pPr>
-      <w:r>
-        <w:rPr>
-          <w:rFonts w:ascii="Calibri Light" w:hAnsi="Calibri Light" w:cs="Calibri Light"/>
-          <w:lang w:val="en-GB"/>
-        </w:rPr>
-        <w:t>From the home page, clicking the “View Details” button for a study will get you to the details view. Use the view menu at the top to see the other views.</w:t>
-      </w:r>
-    </w:p>
-    <w:p>
-      <w:pPr>
-        <w:rPr>
-          <w:rFonts w:ascii="Calibri Light" w:hAnsi="Calibri Light" w:cs="Calibri Light"/>
-          <w:lang w:val="en-GB"/>
-        </w:rPr>
-      </w:pPr>
-      <w:r>
-        <w:rPr>
-          <w:rFonts w:ascii="Calibri Light" w:hAnsi="Calibri Light" w:cs="Calibri Light"/>
           <w:noProof/>
-          <w:lang w:val="en-GB"/>
         </w:rPr>
         <w:drawing>
           <wp:inline distT="0" distB="0" distL="0" distR="0" wp14:anchorId="48F55E5C" wp14:editId="4D3FAAFA">
@@ -802,7 +1100,7 @@
                     <pic:cNvPicPr/>
                   </pic:nvPicPr>
                   <pic:blipFill>
-                    <a:blip r:embed="rId11" cstate="print">
+                    <a:blip r:embed="rId17" cstate="print">
                       <a:extLst>
                         <a:ext uri="{28A0092B-C50C-407E-A947-70E740481C1C}">
                           <a14:useLocalDpi xmlns:a14="http://schemas.microsoft.com/office/drawing/2010/main" val="0"/>
@@ -834,22 +1132,8 @@
         </w:drawing>
       </w:r>
     </w:p>
-    <w:p>
-      <w:pPr>
-        <w:rPr>
-          <w:rFonts w:ascii="Calibri Light" w:hAnsi="Calibri Light" w:cs="Calibri Light"/>
-          <w:lang w:val="en-GB"/>
-        </w:rPr>
-      </w:pPr>
-    </w:p>
-    <w:p>
-      <w:pPr>
-        <w:rPr>
-          <w:rFonts w:ascii="Calibri Light" w:hAnsi="Calibri Light" w:cs="Calibri Light"/>
-          <w:lang w:val="en-GB"/>
-        </w:rPr>
-      </w:pPr>
-    </w:p>
+    <w:p/>
+    <w:p/>
     <w:sectPr>
       <w:pgSz w:w="11906" w:h="16838"/>
       <w:pgMar w:top="1440" w:right="1440" w:bottom="1440" w:left="1440" w:header="708" w:footer="708" w:gutter="0"/>
@@ -858,6 +1142,195 @@
     </w:sectPr>
   </w:body>
 </w:document>
+</file>
+
+<file path=word/numbering.xml><?xml version="1.0" encoding="utf-8"?>
+<w:numbering xmlns:wpc="http://schemas.microsoft.com/office/word/2010/wordprocessingCanvas" xmlns:cx="http://schemas.microsoft.com/office/drawing/2014/chartex" xmlns:cx1="http://schemas.microsoft.com/office/drawing/2015/9/8/chartex" xmlns:cx2="http://schemas.microsoft.com/office/drawing/2015/10/21/chartex" xmlns:cx3="http://schemas.microsoft.com/office/drawing/2016/5/9/chartex" xmlns:cx4="http://schemas.microsoft.com/office/drawing/2016/5/10/chartex" xmlns:cx5="http://schemas.microsoft.com/office/drawing/2016/5/11/chartex" xmlns:cx6="http://schemas.microsoft.com/office/drawing/2016/5/12/chartex" xmlns:cx7="http://schemas.microsoft.com/office/drawing/2016/5/13/chartex" xmlns:cx8="http://schemas.microsoft.com/office/drawing/2016/5/14/chartex" xmlns:mc="http://schemas.openxmlformats.org/markup-compatibility/2006" xmlns:aink="http://schemas.microsoft.com/office/drawing/2016/ink" xmlns:am3d="http://schemas.microsoft.com/office/drawing/2017/model3d" xmlns:o="urn:schemas-microsoft-com:office:office" xmlns:oel="http://schemas.microsoft.com/office/2019/extlst" xmlns:r="http://schemas.openxmlformats.org/officeDocument/2006/relationships" xmlns:m="http://schemas.openxmlformats.org/officeDocument/2006/math" xmlns:v="urn:schemas-microsoft-com:vml" xmlns:wp14="http://schemas.microsoft.com/office/word/2010/wordprocessingDrawing" xmlns:wp="http://schemas.openxmlformats.org/drawingml/2006/wordprocessingDrawing" xmlns:w10="urn:schemas-microsoft-com:office:word" xmlns:w="http://schemas.openxmlformats.org/wordprocessingml/2006/main" xmlns:w14="http://schemas.microsoft.com/office/word/2010/wordml" xmlns:w15="http://schemas.microsoft.com/office/word/2012/wordml" xmlns:w16cex="http://schemas.microsoft.com/office/word/2018/wordml/cex" xmlns:w16cid="http://schemas.microsoft.com/office/word/2016/wordml/cid" xmlns:w16="http://schemas.microsoft.com/office/word/2018/wordml" xmlns:w16du="http://schemas.microsoft.com/office/word/2023/wordml/word16du" xmlns:w16sdtdh="http://schemas.microsoft.com/office/word/2020/wordml/sdtdatahash" xmlns:w16se="http://schemas.microsoft.com/office/word/2015/wordml/symex" xmlns:wpg="http://schemas.microsoft.com/office/word/2010/wordprocessingGroup" xmlns:wpi="http://schemas.microsoft.com/office/word/2010/wordprocessingInk" xmlns:wne="http://schemas.microsoft.com/office/word/2006/wordml" xmlns:wps="http://schemas.microsoft.com/office/word/2010/wordprocessingShape" mc:Ignorable="w14 w15 w16se w16cid w16 w16cex w16sdtdh w16du wp14">
+  <w:abstractNum w:abstractNumId="0" w15:restartNumberingAfterBreak="0">
+    <w:nsid w:val="3B12717B"/>
+    <w:multiLevelType w:val="hybridMultilevel"/>
+    <w:tmpl w:val="E076A5B2"/>
+    <w:lvl w:ilvl="0" w:tplc="0809000F">
+      <w:start w:val="1"/>
+      <w:numFmt w:val="decimal"/>
+      <w:lvlText w:val="%1."/>
+      <w:lvlJc w:val="left"/>
+      <w:pPr>
+        <w:ind w:left="720" w:hanging="360"/>
+      </w:pPr>
+      <w:rPr>
+        <w:rFonts w:hint="default"/>
+      </w:rPr>
+    </w:lvl>
+    <w:lvl w:ilvl="1" w:tplc="08090019" w:tentative="1">
+      <w:start w:val="1"/>
+      <w:numFmt w:val="lowerLetter"/>
+      <w:lvlText w:val="%2."/>
+      <w:lvlJc w:val="left"/>
+      <w:pPr>
+        <w:ind w:left="1440" w:hanging="360"/>
+      </w:pPr>
+    </w:lvl>
+    <w:lvl w:ilvl="2" w:tplc="0809001B" w:tentative="1">
+      <w:start w:val="1"/>
+      <w:numFmt w:val="lowerRoman"/>
+      <w:lvlText w:val="%3."/>
+      <w:lvlJc w:val="right"/>
+      <w:pPr>
+        <w:ind w:left="2160" w:hanging="180"/>
+      </w:pPr>
+    </w:lvl>
+    <w:lvl w:ilvl="3" w:tplc="0809000F" w:tentative="1">
+      <w:start w:val="1"/>
+      <w:numFmt w:val="decimal"/>
+      <w:lvlText w:val="%4."/>
+      <w:lvlJc w:val="left"/>
+      <w:pPr>
+        <w:ind w:left="2880" w:hanging="360"/>
+      </w:pPr>
+    </w:lvl>
+    <w:lvl w:ilvl="4" w:tplc="08090019" w:tentative="1">
+      <w:start w:val="1"/>
+      <w:numFmt w:val="lowerLetter"/>
+      <w:lvlText w:val="%5."/>
+      <w:lvlJc w:val="left"/>
+      <w:pPr>
+        <w:ind w:left="3600" w:hanging="360"/>
+      </w:pPr>
+    </w:lvl>
+    <w:lvl w:ilvl="5" w:tplc="0809001B" w:tentative="1">
+      <w:start w:val="1"/>
+      <w:numFmt w:val="lowerRoman"/>
+      <w:lvlText w:val="%6."/>
+      <w:lvlJc w:val="right"/>
+      <w:pPr>
+        <w:ind w:left="4320" w:hanging="180"/>
+      </w:pPr>
+    </w:lvl>
+    <w:lvl w:ilvl="6" w:tplc="0809000F" w:tentative="1">
+      <w:start w:val="1"/>
+      <w:numFmt w:val="decimal"/>
+      <w:lvlText w:val="%7."/>
+      <w:lvlJc w:val="left"/>
+      <w:pPr>
+        <w:ind w:left="5040" w:hanging="360"/>
+      </w:pPr>
+    </w:lvl>
+    <w:lvl w:ilvl="7" w:tplc="08090019" w:tentative="1">
+      <w:start w:val="1"/>
+      <w:numFmt w:val="lowerLetter"/>
+      <w:lvlText w:val="%8."/>
+      <w:lvlJc w:val="left"/>
+      <w:pPr>
+        <w:ind w:left="5760" w:hanging="360"/>
+      </w:pPr>
+    </w:lvl>
+    <w:lvl w:ilvl="8" w:tplc="0809001B" w:tentative="1">
+      <w:start w:val="1"/>
+      <w:numFmt w:val="lowerRoman"/>
+      <w:lvlText w:val="%9."/>
+      <w:lvlJc w:val="right"/>
+      <w:pPr>
+        <w:ind w:left="6480" w:hanging="180"/>
+      </w:pPr>
+    </w:lvl>
+  </w:abstractNum>
+  <w:abstractNum w:abstractNumId="1" w15:restartNumberingAfterBreak="0">
+    <w:nsid w:val="514101F8"/>
+    <w:multiLevelType w:val="hybridMultilevel"/>
+    <w:tmpl w:val="C462689A"/>
+    <w:lvl w:ilvl="0" w:tplc="0809000F">
+      <w:start w:val="1"/>
+      <w:numFmt w:val="decimal"/>
+      <w:lvlText w:val="%1."/>
+      <w:lvlJc w:val="left"/>
+      <w:pPr>
+        <w:ind w:left="720" w:hanging="360"/>
+      </w:pPr>
+      <w:rPr>
+        <w:rFonts w:hint="default"/>
+      </w:rPr>
+    </w:lvl>
+    <w:lvl w:ilvl="1" w:tplc="08090019" w:tentative="1">
+      <w:start w:val="1"/>
+      <w:numFmt w:val="lowerLetter"/>
+      <w:lvlText w:val="%2."/>
+      <w:lvlJc w:val="left"/>
+      <w:pPr>
+        <w:ind w:left="1440" w:hanging="360"/>
+      </w:pPr>
+    </w:lvl>
+    <w:lvl w:ilvl="2" w:tplc="0809001B" w:tentative="1">
+      <w:start w:val="1"/>
+      <w:numFmt w:val="lowerRoman"/>
+      <w:lvlText w:val="%3."/>
+      <w:lvlJc w:val="right"/>
+      <w:pPr>
+        <w:ind w:left="2160" w:hanging="180"/>
+      </w:pPr>
+    </w:lvl>
+    <w:lvl w:ilvl="3" w:tplc="0809000F" w:tentative="1">
+      <w:start w:val="1"/>
+      <w:numFmt w:val="decimal"/>
+      <w:lvlText w:val="%4."/>
+      <w:lvlJc w:val="left"/>
+      <w:pPr>
+        <w:ind w:left="2880" w:hanging="360"/>
+      </w:pPr>
+    </w:lvl>
+    <w:lvl w:ilvl="4" w:tplc="08090019" w:tentative="1">
+      <w:start w:val="1"/>
+      <w:numFmt w:val="lowerLetter"/>
+      <w:lvlText w:val="%5."/>
+      <w:lvlJc w:val="left"/>
+      <w:pPr>
+        <w:ind w:left="3600" w:hanging="360"/>
+      </w:pPr>
+    </w:lvl>
+    <w:lvl w:ilvl="5" w:tplc="0809001B" w:tentative="1">
+      <w:start w:val="1"/>
+      <w:numFmt w:val="lowerRoman"/>
+      <w:lvlText w:val="%6."/>
+      <w:lvlJc w:val="right"/>
+      <w:pPr>
+        <w:ind w:left="4320" w:hanging="180"/>
+      </w:pPr>
+    </w:lvl>
+    <w:lvl w:ilvl="6" w:tplc="0809000F" w:tentative="1">
+      <w:start w:val="1"/>
+      <w:numFmt w:val="decimal"/>
+      <w:lvlText w:val="%7."/>
+      <w:lvlJc w:val="left"/>
+      <w:pPr>
+        <w:ind w:left="5040" w:hanging="360"/>
+      </w:pPr>
+    </w:lvl>
+    <w:lvl w:ilvl="7" w:tplc="08090019" w:tentative="1">
+      <w:start w:val="1"/>
+      <w:numFmt w:val="lowerLetter"/>
+      <w:lvlText w:val="%8."/>
+      <w:lvlJc w:val="left"/>
+      <w:pPr>
+        <w:ind w:left="5760" w:hanging="360"/>
+      </w:pPr>
+    </w:lvl>
+    <w:lvl w:ilvl="8" w:tplc="0809001B" w:tentative="1">
+      <w:start w:val="1"/>
+      <w:numFmt w:val="lowerRoman"/>
+      <w:lvlText w:val="%9."/>
+      <w:lvlJc w:val="right"/>
+      <w:pPr>
+        <w:ind w:left="6480" w:hanging="180"/>
+      </w:pPr>
+    </w:lvl>
+  </w:abstractNum>
+  <w:num w:numId="1" w16cid:durableId="963929704">
+    <w:abstractNumId w:val="0"/>
+  </w:num>
+  <w:num w:numId="2" w16cid:durableId="1307202240">
+    <w:abstractNumId w:val="1"/>
+  </w:num>
+</w:numbering>
 </file>
 
 <file path=word/styles.xml><?xml version="1.0" encoding="utf-8"?>
@@ -1260,6 +1733,11 @@
   <w:style w:type="paragraph" w:default="1" w:styleId="Normal">
     <w:name w:val="Normal"/>
     <w:qFormat/>
+    <w:rsid w:val="00224480"/>
+    <w:rPr>
+      <w:rFonts w:ascii="Calibri Light" w:hAnsi="Calibri Light" w:cs="Calibri Light"/>
+      <w:lang w:val="en-GB"/>
+    </w:rPr>
   </w:style>
   <w:style w:type="paragraph" w:styleId="Heading1">
     <w:name w:val="heading 1"/>

</xml_diff>

<commit_message>
Update user guide for issue 12
</commit_message>
<xml_diff>
--- a/docs/user_guide/user_guide.docx
+++ b/docs/user_guide/user_guide.docx
@@ -275,7 +275,7 @@
           <w:noProof/>
         </w:rPr>
         <w:drawing>
-          <wp:inline distT="0" distB="0" distL="0" distR="0" wp14:anchorId="1E73AEFF" wp14:editId="1FB9E0E7">
+          <wp:inline distT="0" distB="0" distL="0" distR="0" wp14:anchorId="1E73AEFF" wp14:editId="1CABA3AD">
             <wp:extent cx="1443928" cy="3145676"/>
             <wp:effectExtent l="12700" t="12700" r="17145" b="17145"/>
             <wp:docPr id="1181252717" name="Picture 3" descr="A screenshot of a login form&#10;&#10;Description automatically generated"/>
@@ -359,7 +359,7 @@
           <w:noProof/>
         </w:rPr>
         <w:drawing>
-          <wp:inline distT="0" distB="0" distL="0" distR="0" wp14:anchorId="72B9B327" wp14:editId="06F92981">
+          <wp:inline distT="0" distB="0" distL="0" distR="0" wp14:anchorId="72B9B327" wp14:editId="520ECBC2">
             <wp:extent cx="5731510" cy="1160145"/>
             <wp:effectExtent l="12700" t="12700" r="8890" b="8255"/>
             <wp:docPr id="2126864597" name="Picture 5" descr="A screenshot of a computer&#10;&#10;Description automatically generated"/>
@@ -406,7 +406,104 @@
         </w:drawing>
       </w:r>
     </w:p>
+    <w:p>
+      <w:r>
+        <w:br w:type="page"/>
+      </w:r>
+    </w:p>
     <w:p/>
+    <w:p>
+      <w:r>
+        <w:t xml:space="preserve">When the home page has items </w:t>
+      </w:r>
+      <w:r>
+        <w:t xml:space="preserve">to </w:t>
+      </w:r>
+      <w:r>
+        <w:t>display</w:t>
+      </w:r>
+      <w:r>
+        <w:t>,</w:t>
+      </w:r>
+      <w:r>
+        <w:t xml:space="preserve"> it will display </w:t>
+      </w:r>
+      <w:r>
+        <w:t xml:space="preserve">a default </w:t>
+      </w:r>
+      <w:r>
+        <w:t>12 items per page</w:t>
+      </w:r>
+      <w:r>
+        <w:t xml:space="preserve">. </w:t>
+      </w:r>
+      <w:r>
+        <w:t xml:space="preserve">with an ability to page through items </w:t>
+      </w:r>
+      <w:r>
+        <w:t>and change the number of items per page.</w:t>
+      </w:r>
+    </w:p>
+    <w:p/>
+    <w:p>
+      <w:r>
+        <w:rPr>
+          <w:noProof/>
+        </w:rPr>
+        <w:drawing>
+          <wp:inline distT="0" distB="0" distL="0" distR="0" wp14:anchorId="766384EF" wp14:editId="763B0A80">
+            <wp:extent cx="5731510" cy="2555240"/>
+            <wp:effectExtent l="12700" t="12700" r="8890" b="10160"/>
+            <wp:docPr id="236485447" name="Picture 1" descr="A screenshot of a computer&#10;&#10;Description automatically generated"/>
+            <wp:cNvGraphicFramePr>
+              <a:graphicFrameLocks xmlns:a="http://schemas.openxmlformats.org/drawingml/2006/main" noChangeAspect="1"/>
+            </wp:cNvGraphicFramePr>
+            <a:graphic xmlns:a="http://schemas.openxmlformats.org/drawingml/2006/main">
+              <a:graphicData uri="http://schemas.openxmlformats.org/drawingml/2006/picture">
+                <pic:pic xmlns:pic="http://schemas.openxmlformats.org/drawingml/2006/picture">
+                  <pic:nvPicPr>
+                    <pic:cNvPr id="236485447" name="Picture 1" descr="A screenshot of a computer&#10;&#10;Description automatically generated"/>
+                    <pic:cNvPicPr/>
+                  </pic:nvPicPr>
+                  <pic:blipFill>
+                    <a:blip r:embed="rId9" cstate="print">
+                      <a:extLst>
+                        <a:ext uri="{28A0092B-C50C-407E-A947-70E740481C1C}">
+                          <a14:useLocalDpi xmlns:a14="http://schemas.microsoft.com/office/drawing/2010/main" val="0"/>
+                        </a:ext>
+                      </a:extLst>
+                    </a:blip>
+                    <a:stretch>
+                      <a:fillRect/>
+                    </a:stretch>
+                  </pic:blipFill>
+                  <pic:spPr>
+                    <a:xfrm>
+                      <a:off x="0" y="0"/>
+                      <a:ext cx="5731510" cy="2555240"/>
+                    </a:xfrm>
+                    <a:prstGeom prst="rect">
+                      <a:avLst/>
+                    </a:prstGeom>
+                    <a:ln>
+                      <a:solidFill>
+                        <a:schemeClr val="accent1"/>
+                      </a:solidFill>
+                    </a:ln>
+                  </pic:spPr>
+                </pic:pic>
+              </a:graphicData>
+            </a:graphic>
+          </wp:inline>
+        </w:drawing>
+      </w:r>
+    </w:p>
+    <w:p/>
+    <w:p>
+      <w:r>
+        <w:t>The page navigation is at the bottom of the display while the page size can be selected at the top right.</w:t>
+      </w:r>
+    </w:p>
     <w:p>
       <w:pPr>
         <w:rPr>
@@ -530,7 +627,7 @@
           <w:noProof/>
         </w:rPr>
         <w:drawing>
-          <wp:inline distT="0" distB="0" distL="0" distR="0" wp14:anchorId="3293DDA7" wp14:editId="441F7C87">
+          <wp:inline distT="0" distB="0" distL="0" distR="0" wp14:anchorId="3293DDA7" wp14:editId="6EACCCD5">
             <wp:extent cx="5731510" cy="1356360"/>
             <wp:effectExtent l="12700" t="12700" r="8890" b="15240"/>
             <wp:docPr id="651511413" name="Picture 6" descr="A white rectangular object with a black border&#10;&#10;Description automatically generated with medium confidence"/>
@@ -545,7 +642,7 @@
                     <pic:cNvPicPr/>
                   </pic:nvPicPr>
                   <pic:blipFill>
-                    <a:blip r:embed="rId9" cstate="print">
+                    <a:blip r:embed="rId10" cstate="print">
                       <a:extLst>
                         <a:ext uri="{28A0092B-C50C-407E-A947-70E740481C1C}">
                           <a14:useLocalDpi xmlns:a14="http://schemas.microsoft.com/office/drawing/2010/main" val="0"/>
@@ -596,7 +693,7 @@
         </w:rPr>
         <w:lastRenderedPageBreak/>
         <w:drawing>
-          <wp:inline distT="0" distB="0" distL="0" distR="0" wp14:anchorId="15DF04C8" wp14:editId="36AA738B">
+          <wp:inline distT="0" distB="0" distL="0" distR="0" wp14:anchorId="15DF04C8" wp14:editId="3037FB34">
             <wp:extent cx="5731510" cy="1363345"/>
             <wp:effectExtent l="12700" t="12700" r="8890" b="8255"/>
             <wp:docPr id="1356962773" name="Picture 7" descr="A screenshot of a computer&#10;&#10;Description automatically generated"/>
@@ -611,7 +708,7 @@
                     <pic:cNvPicPr/>
                   </pic:nvPicPr>
                   <pic:blipFill>
-                    <a:blip r:embed="rId10" cstate="print">
+                    <a:blip r:embed="rId11" cstate="print">
                       <a:extLst>
                         <a:ext uri="{28A0092B-C50C-407E-A947-70E740481C1C}">
                           <a14:useLocalDpi xmlns:a14="http://schemas.microsoft.com/office/drawing/2010/main" val="0"/>
@@ -671,7 +768,7 @@
           <w:noProof/>
         </w:rPr>
         <w:drawing>
-          <wp:inline distT="0" distB="0" distL="0" distR="0" wp14:anchorId="47F3D9DB" wp14:editId="174E6CA3">
+          <wp:inline distT="0" distB="0" distL="0" distR="0" wp14:anchorId="47F3D9DB" wp14:editId="4D9A36E0">
             <wp:extent cx="5731510" cy="1617345"/>
             <wp:effectExtent l="12700" t="12700" r="8890" b="8255"/>
             <wp:docPr id="1359522131" name="Picture 8" descr="A screenshot of a computer&#10;&#10;Description automatically generated"/>
@@ -686,7 +783,7 @@
                     <pic:cNvPicPr/>
                   </pic:nvPicPr>
                   <pic:blipFill>
-                    <a:blip r:embed="rId11" cstate="print">
+                    <a:blip r:embed="rId12" cstate="print">
                       <a:extLst>
                         <a:ext uri="{28A0092B-C50C-407E-A947-70E740481C1C}">
                           <a14:useLocalDpi xmlns:a14="http://schemas.microsoft.com/office/drawing/2010/main" val="0"/>
@@ -764,7 +861,7 @@
           <w:noProof/>
         </w:rPr>
         <w:drawing>
-          <wp:inline distT="0" distB="0" distL="0" distR="0" wp14:anchorId="285037AF" wp14:editId="39B95DC0">
+          <wp:inline distT="0" distB="0" distL="0" distR="0" wp14:anchorId="285037AF" wp14:editId="63BC65CC">
             <wp:extent cx="5731510" cy="1666875"/>
             <wp:effectExtent l="12700" t="12700" r="8890" b="9525"/>
             <wp:docPr id="818436179" name="Picture 9" descr="A screenshot of a computer&#10;&#10;Description automatically generated"/>
@@ -779,7 +876,7 @@
                     <pic:cNvPicPr/>
                   </pic:nvPicPr>
                   <pic:blipFill>
-                    <a:blip r:embed="rId12" cstate="print">
+                    <a:blip r:embed="rId13" cstate="print">
                       <a:extLst>
                         <a:ext uri="{28A0092B-C50C-407E-A947-70E740481C1C}">
                           <a14:useLocalDpi xmlns:a14="http://schemas.microsoft.com/office/drawing/2010/main" val="0"/>
@@ -829,7 +926,7 @@
           <w:noProof/>
         </w:rPr>
         <w:drawing>
-          <wp:inline distT="0" distB="0" distL="0" distR="0" wp14:anchorId="405B6268" wp14:editId="2777CB27">
+          <wp:inline distT="0" distB="0" distL="0" distR="0" wp14:anchorId="405B6268" wp14:editId="0CB3AB39">
             <wp:extent cx="5731510" cy="1479550"/>
             <wp:effectExtent l="12700" t="12700" r="8890" b="19050"/>
             <wp:docPr id="1564754996" name="Picture 10" descr="A green and white rectangle&#10;&#10;Description automatically generated"/>
@@ -844,7 +941,7 @@
                     <pic:cNvPicPr/>
                   </pic:nvPicPr>
                   <pic:blipFill>
-                    <a:blip r:embed="rId13" cstate="print">
+                    <a:blip r:embed="rId14" cstate="print">
                       <a:extLst>
                         <a:ext uri="{28A0092B-C50C-407E-A947-70E740481C1C}">
                           <a14:useLocalDpi xmlns:a14="http://schemas.microsoft.com/office/drawing/2010/main" val="0"/>
@@ -889,7 +986,7 @@
         </w:rPr>
         <w:lastRenderedPageBreak/>
         <w:drawing>
-          <wp:inline distT="0" distB="0" distL="0" distR="0" wp14:anchorId="18DA4B12" wp14:editId="67BBB767">
+          <wp:inline distT="0" distB="0" distL="0" distR="0" wp14:anchorId="18DA4B12" wp14:editId="055AEFF1">
             <wp:extent cx="5731510" cy="1826895"/>
             <wp:effectExtent l="12700" t="12700" r="8890" b="14605"/>
             <wp:docPr id="1094573204" name="Picture 11" descr="A screenshot of a computer&#10;&#10;Description automatically generated"/>
@@ -904,7 +1001,7 @@
                     <pic:cNvPicPr/>
                   </pic:nvPicPr>
                   <pic:blipFill>
-                    <a:blip r:embed="rId14" cstate="print">
+                    <a:blip r:embed="rId15" cstate="print">
                       <a:extLst>
                         <a:ext uri="{28A0092B-C50C-407E-A947-70E740481C1C}">
                           <a14:useLocalDpi xmlns:a14="http://schemas.microsoft.com/office/drawing/2010/main" val="0"/>
@@ -991,7 +1088,7 @@
                     <pic:cNvPicPr/>
                   </pic:nvPicPr>
                   <pic:blipFill>
-                    <a:blip r:embed="rId15" cstate="print">
+                    <a:blip r:embed="rId16" cstate="print">
                       <a:extLst>
                         <a:ext uri="{28A0092B-C50C-407E-A947-70E740481C1C}">
                           <a14:useLocalDpi xmlns:a14="http://schemas.microsoft.com/office/drawing/2010/main" val="0"/>
@@ -1051,7 +1148,7 @@
                     <pic:cNvPicPr/>
                   </pic:nvPicPr>
                   <pic:blipFill>
-                    <a:blip r:embed="rId16" cstate="print">
+                    <a:blip r:embed="rId17" cstate="print">
                       <a:extLst>
                         <a:ext uri="{28A0092B-C50C-407E-A947-70E740481C1C}">
                           <a14:useLocalDpi xmlns:a14="http://schemas.microsoft.com/office/drawing/2010/main" val="0"/>
@@ -1112,7 +1209,7 @@
                     <pic:cNvPicPr/>
                   </pic:nvPicPr>
                   <pic:blipFill>
-                    <a:blip r:embed="rId17" cstate="print">
+                    <a:blip r:embed="rId18" cstate="print">
                       <a:extLst>
                         <a:ext uri="{28A0092B-C50C-407E-A947-70E740481C1C}">
                           <a14:useLocalDpi xmlns:a14="http://schemas.microsoft.com/office/drawing/2010/main" val="0"/>
@@ -1220,7 +1317,7 @@
                     <pic:cNvPicPr/>
                   </pic:nvPicPr>
                   <pic:blipFill>
-                    <a:blip r:embed="rId18" cstate="print">
+                    <a:blip r:embed="rId19" cstate="print">
                       <a:extLst>
                         <a:ext uri="{28A0092B-C50C-407E-A947-70E740481C1C}">
                           <a14:useLocalDpi xmlns:a14="http://schemas.microsoft.com/office/drawing/2010/main" val="0"/>
@@ -1289,7 +1386,7 @@
                     <pic:cNvPicPr/>
                   </pic:nvPicPr>
                   <pic:blipFill>
-                    <a:blip r:embed="rId19" cstate="print">
+                    <a:blip r:embed="rId20" cstate="print">
                       <a:extLst>
                         <a:ext uri="{28A0092B-C50C-407E-A947-70E740481C1C}">
                           <a14:useLocalDpi xmlns:a14="http://schemas.microsoft.com/office/drawing/2010/main" val="0"/>
@@ -1365,7 +1462,7 @@
                     <pic:cNvPicPr/>
                   </pic:nvPicPr>
                   <pic:blipFill>
-                    <a:blip r:embed="rId20" cstate="print">
+                    <a:blip r:embed="rId21" cstate="print">
                       <a:extLst>
                         <a:ext uri="{28A0092B-C50C-407E-A947-70E740481C1C}">
                           <a14:useLocalDpi xmlns:a14="http://schemas.microsoft.com/office/drawing/2010/main" val="0"/>
@@ -1404,14 +1501,6 @@
       </w:r>
     </w:p>
     <w:p>
-      <w:pPr>
-        <w:rPr>
-          <w:rFonts w:asciiTheme="majorHAnsi" w:eastAsiaTheme="majorEastAsia" w:hAnsiTheme="majorHAnsi" w:cstheme="majorBidi"/>
-          <w:color w:val="0F4761" w:themeColor="accent1" w:themeShade="BF"/>
-          <w:sz w:val="40"/>
-          <w:szCs w:val="40"/>
-        </w:rPr>
-      </w:pPr>
       <w:r>
         <w:br w:type="page"/>
       </w:r>
@@ -1455,7 +1544,7 @@
                     <pic:cNvPicPr/>
                   </pic:nvPicPr>
                   <pic:blipFill>
-                    <a:blip r:embed="rId21" cstate="print">
+                    <a:blip r:embed="rId22" cstate="print">
                       <a:extLst>
                         <a:ext uri="{28A0092B-C50C-407E-A947-70E740481C1C}">
                           <a14:useLocalDpi xmlns:a14="http://schemas.microsoft.com/office/drawing/2010/main" val="0"/>
@@ -1611,7 +1700,7 @@
                     <pic:cNvPicPr/>
                   </pic:nvPicPr>
                   <pic:blipFill>
-                    <a:blip r:embed="rId22" cstate="print">
+                    <a:blip r:embed="rId23" cstate="print">
                       <a:extLst>
                         <a:ext uri="{28A0092B-C50C-407E-A947-70E740481C1C}">
                           <a14:useLocalDpi xmlns:a14="http://schemas.microsoft.com/office/drawing/2010/main" val="0"/>
@@ -1665,7 +1754,7 @@
                     <pic:cNvPicPr/>
                   </pic:nvPicPr>
                   <pic:blipFill>
-                    <a:blip r:embed="rId23" cstate="print">
+                    <a:blip r:embed="rId24" cstate="print">
                       <a:extLst>
                         <a:ext uri="{28A0092B-C50C-407E-A947-70E740481C1C}">
                           <a14:useLocalDpi xmlns:a14="http://schemas.microsoft.com/office/drawing/2010/main" val="0"/>
@@ -1720,7 +1809,7 @@
                     <pic:cNvPicPr/>
                   </pic:nvPicPr>
                   <pic:blipFill>
-                    <a:blip r:embed="rId24" cstate="print">
+                    <a:blip r:embed="rId25" cstate="print">
                       <a:extLst>
                         <a:ext uri="{28A0092B-C50C-407E-A947-70E740481C1C}">
                           <a14:useLocalDpi xmlns:a14="http://schemas.microsoft.com/office/drawing/2010/main" val="0"/>

</xml_diff>